<commit_message>
Added the name of the author to each section
</commit_message>
<xml_diff>
--- a/PLT_Team20_FinalReport.docx
+++ b/PLT_Team20_FinalReport.docx
@@ -105,7 +105,14 @@
           <w:rFonts w:asciiTheme="minorHAnsi" w:eastAsia="Times New Roman" w:hAnsiTheme="minorHAnsi"/>
           <w:color w:val="000000"/>
         </w:rPr>
-        <w:t xml:space="preserve">Project plan </w:t>
+        <w:t>Project plan</w:t>
+      </w:r>
+      <w:r>
+        <w:rPr>
+          <w:rFonts w:asciiTheme="minorHAnsi" w:eastAsia="Times New Roman" w:hAnsiTheme="minorHAnsi"/>
+          <w:color w:val="000000"/>
+        </w:rPr>
+        <w:t xml:space="preserve"> (Stephen)</w:t>
       </w:r>
     </w:p>
     <w:p>
@@ -271,6 +278,29 @@
         </w:rPr>
         <w:t xml:space="preserve">Language evolution </w:t>
       </w:r>
+      <w:r>
+        <w:rPr>
+          <w:rFonts w:asciiTheme="minorHAnsi" w:eastAsia="Times New Roman" w:hAnsiTheme="minorHAnsi"/>
+          <w:color w:val="000000"/>
+        </w:rPr>
+        <w:t>(</w:t>
+      </w:r>
+      <w:proofErr w:type="spellStart"/>
+      <w:r>
+        <w:rPr>
+          <w:rFonts w:asciiTheme="minorHAnsi" w:eastAsia="Times New Roman" w:hAnsiTheme="minorHAnsi"/>
+          <w:color w:val="000000"/>
+        </w:rPr>
+        <w:t>Lishan</w:t>
+      </w:r>
+      <w:proofErr w:type="spellEnd"/>
+      <w:r>
+        <w:rPr>
+          <w:rFonts w:asciiTheme="minorHAnsi" w:eastAsia="Times New Roman" w:hAnsiTheme="minorHAnsi"/>
+          <w:color w:val="000000"/>
+        </w:rPr>
+        <w:t>)</w:t>
+      </w:r>
     </w:p>
     <w:p>
       <w:pPr>
@@ -293,7 +323,23 @@
           <w:rFonts w:asciiTheme="minorHAnsi" w:eastAsia="Times New Roman" w:hAnsiTheme="minorHAnsi"/>
           <w:color w:val="000000"/>
         </w:rPr>
-        <w:t>Language Integrity Through Development</w:t>
+        <w:t xml:space="preserve">Language Integrity </w:t>
+      </w:r>
+      <w:proofErr w:type="gramStart"/>
+      <w:r>
+        <w:rPr>
+          <w:rFonts w:asciiTheme="minorHAnsi" w:eastAsia="Times New Roman" w:hAnsiTheme="minorHAnsi"/>
+          <w:color w:val="000000"/>
+        </w:rPr>
+        <w:t>Through</w:t>
+      </w:r>
+      <w:proofErr w:type="gramEnd"/>
+      <w:r>
+        <w:rPr>
+          <w:rFonts w:asciiTheme="minorHAnsi" w:eastAsia="Times New Roman" w:hAnsiTheme="minorHAnsi"/>
+          <w:color w:val="000000"/>
+        </w:rPr>
+        <w:t xml:space="preserve"> Development</w:t>
       </w:r>
     </w:p>
     <w:p>
@@ -425,6 +471,29 @@
         </w:rPr>
         <w:t xml:space="preserve">Translator architecture </w:t>
       </w:r>
+      <w:r>
+        <w:rPr>
+          <w:rFonts w:asciiTheme="minorHAnsi" w:eastAsia="Times New Roman" w:hAnsiTheme="minorHAnsi"/>
+          <w:color w:val="000000"/>
+        </w:rPr>
+        <w:t>(</w:t>
+      </w:r>
+      <w:proofErr w:type="spellStart"/>
+      <w:r>
+        <w:rPr>
+          <w:rFonts w:asciiTheme="minorHAnsi" w:eastAsia="Times New Roman" w:hAnsiTheme="minorHAnsi"/>
+          <w:color w:val="000000"/>
+        </w:rPr>
+        <w:t>Tikue</w:t>
+      </w:r>
+      <w:proofErr w:type="spellEnd"/>
+      <w:r>
+        <w:rPr>
+          <w:rFonts w:asciiTheme="minorHAnsi" w:eastAsia="Times New Roman" w:hAnsiTheme="minorHAnsi"/>
+          <w:color w:val="000000"/>
+        </w:rPr>
+        <w:t>)</w:t>
+      </w:r>
     </w:p>
     <w:p>
       <w:pPr>
@@ -545,6 +614,13 @@
         </w:rPr>
         <w:t xml:space="preserve">Development and run-time environment </w:t>
       </w:r>
+      <w:r>
+        <w:rPr>
+          <w:rFonts w:asciiTheme="minorHAnsi" w:eastAsia="Times New Roman" w:hAnsiTheme="minorHAnsi"/>
+          <w:color w:val="000000"/>
+        </w:rPr>
+        <w:t>(Richard)</w:t>
+      </w:r>
     </w:p>
     <w:p>
       <w:pPr>
@@ -673,6 +749,13 @@
           <w:color w:val="000000"/>
         </w:rPr>
         <w:t xml:space="preserve">Test plan </w:t>
+      </w:r>
+      <w:r>
+        <w:rPr>
+          <w:rFonts w:asciiTheme="minorHAnsi" w:eastAsia="Times New Roman" w:hAnsiTheme="minorHAnsi"/>
+          <w:color w:val="000000"/>
+        </w:rPr>
+        <w:t>(Shannon)</w:t>
       </w:r>
     </w:p>
     <w:p>

</xml_diff>